<commit_message>
Simplified presentation of analysis of means
</commit_message>
<xml_diff>
--- a/text/22/analysis-of-means.docx
+++ b/text/22/analysis-of-means.docx
@@ -7,19 +7,19 @@
         <w:pStyle w:val="Title"/>
       </w:pPr>
       <w:r>
-        <w:t xml:space="preserve">Three</w:t>
+        <w:t xml:space="preserve">A</w:t>
       </w:r>
       <w:r>
         <w:t xml:space="preserve"> </w:t>
       </w:r>
       <w:r>
-        <w:t xml:space="preserve">different</w:t>
+        <w:t xml:space="preserve">second</w:t>
       </w:r>
       <w:r>
         <w:t xml:space="preserve"> </w:t>
       </w:r>
       <w:r>
-        <w:t xml:space="preserve">approaches</w:t>
+        <w:t xml:space="preserve">alternative</w:t>
       </w:r>
       <w:r>
         <w:t xml:space="preserve"> </w:t>
@@ -31,13 +31,25 @@
         <w:t xml:space="preserve"> </w:t>
       </w:r>
       <w:r>
-        <w:t xml:space="preserve">multi-group</w:t>
+        <w:t xml:space="preserve">the</w:t>
       </w:r>
       <w:r>
         <w:t xml:space="preserve"> </w:t>
       </w:r>
       <w:r>
-        <w:t xml:space="preserve">comparisons</w:t>
+        <w:t xml:space="preserve">pairwise</w:t>
+      </w:r>
+      <w:r>
+        <w:t xml:space="preserve"> </w:t>
+      </w:r>
+      <w:r>
+        <w:t xml:space="preserve">testing</w:t>
+      </w:r>
+      <w:r>
+        <w:t xml:space="preserve"> </w:t>
+      </w:r>
+      <w:r>
+        <w:t xml:space="preserve">approach</w:t>
       </w:r>
     </w:p>
     <w:p>
@@ -67,7 +79,41 @@
         <w:pStyle w:val="FirstParagraph"/>
       </w:pPr>
       <w:r>
-        <w:t xml:space="preserve">I’m a big fan of Analysis of Variance (ANOVA). I use it all the time. I learn a lot from it. But sometimes I want something a bit different. And the difference comes down to how you specify the hypothesis.</w:t>
+        <w:t xml:space="preserve">In an earlier blog post, I mentioned Dunnett’s test, a comparison of multiple treatments to a control group as an alternative to the pairwise approach to testing that is commonly used in analysis of variance. Here’s a second interesting alternative.</w:t>
+      </w:r>
+    </w:p>
+    <w:p>
+      <w:pPr>
+        <w:pStyle w:val="BodyText"/>
+      </w:pPr>
+      <w:r>
+        <w:t xml:space="preserve">You are in a setting where you are expecting to see a degree of uniformity among several groups. For example, you have a group of clinics who all treat the same type of patients. The patients themselves may differ markedly from one to another, but they are assigned in a more or less random way to each clinic. So, although one patient may differ markedly from another, the average result should be the same for across all the clinics.</w:t>
+      </w:r>
+    </w:p>
+    <w:p>
+      <w:pPr>
+        <w:pStyle w:val="BodyText"/>
+      </w:pPr>
+      <w:r>
+        <w:t xml:space="preserve">The time spent with each patient, the total cost of the medications prescribed, the length of the notes written in the medical record–these can differ from patient to patient. But because of how the patients are assigned to a particular clinic, these should balance out on average. If there is one clinic that has different average results, it has to be because that the physicians at that clinic have a different approach to treatment. If you can identify a clinic (it could be more than one clinic, of course) that differs from the norm, then investigate. Perhaps that clinic is doing something</w:t>
+      </w:r>
+      <w:r>
+        <w:t xml:space="preserve"> </w:t>
+      </w:r>
+      <w:r>
+        <w:t xml:space="preserve">“</w:t>
+      </w:r>
+      <w:r>
+        <w:t xml:space="preserve">wrong</w:t>
+      </w:r>
+      <w:r>
+        <w:t xml:space="preserve">”</w:t>
+      </w:r>
+      <w:r>
+        <w:t xml:space="preserve"> </w:t>
+      </w:r>
+      <w:r>
+        <w:t xml:space="preserve">that causes the discrepancy, or maybe that clinic is the only one doing things right. In any case understanding why you see unexpected deviations in a process that should be uniform across clinics provides you with an opportunity to learn something.</w:t>
       </w:r>
     </w:p>
     <w:bookmarkStart w:id="23" w:name="the-traditional-hypothesis"/>
@@ -94,7 +140,7 @@
       <w:r>
         <w:drawing>
           <wp:inline>
-            <wp:extent cx="4620126" cy="924025"/>
+            <wp:extent cx="4620126" cy="298383"/>
             <wp:effectExtent b="0" l="0" r="0" t="0"/>
             <wp:docPr descr="" title="" id="21" name="Picture"/>
             <a:graphic>
@@ -115,7 +161,7 @@
                   <pic:spPr bwMode="auto">
                     <a:xfrm>
                       <a:off x="0" y="0"/>
-                      <a:ext cx="4620126" cy="924025"/>
+                      <a:ext cx="4620126" cy="298383"/>
                     </a:xfrm>
                     <a:prstGeom prst="rect">
                       <a:avLst/>
@@ -142,30 +188,14 @@
         <w:t xml:space="preserve">This is a very common approach in a comparison of k independent groups. Test for any deviation from the null hypothesis using an F test. If this is statistically significant, then use a Tukey follow-up test to see which pairs of means differ from one another.</w:t>
       </w:r>
     </w:p>
-    <w:p>
-      <w:pPr>
-        <w:pStyle w:val="BodyText"/>
-      </w:pPr>
-      <w:r>
-        <w:t xml:space="preserve">This hypothesis specifies equality by specifying that every pair of means is equal. For four groups, this implies six equalities: 1=2, 1=3, 1=4, 2=3, 2=4, and 3=4. For six groups, you would have fifteen equalities; for ten you’d have forty five.</w:t>
-      </w:r>
-    </w:p>
-    <w:p>
-      <w:pPr>
-        <w:pStyle w:val="BodyText"/>
-      </w:pPr>
-      <w:r>
-        <w:t xml:space="preserve">It gets messy very fast. That’s okay. If you have a lot of groups that you are comparing, you have to make it has to involve a lot of comparisons. Or do you?</w:t>
-      </w:r>
-    </w:p>
     <w:bookmarkEnd w:id="23"/>
-    <w:bookmarkStart w:id="27" w:name="the-placebo-hypothesis"/>
+    <w:bookmarkStart w:id="27" w:name="comparison-to-an-overall-mean"/>
     <w:p>
       <w:pPr>
         <w:pStyle w:val="Heading3"/>
       </w:pPr>
       <w:r>
-        <w:t xml:space="preserve">The placebo hypothesis</w:t>
+        <w:t xml:space="preserve">Comparison to an overall mean</w:t>
       </w:r>
     </w:p>
     <w:p>
@@ -173,7 +203,7 @@
         <w:pStyle w:val="FirstParagraph"/>
       </w:pPr>
       <w:r>
-        <w:t xml:space="preserve">If one of the groups is a control or placebo, then you might consider an alternative formulation. Here’s what the hypothesis looks like, assuming that the control is group #1.</w:t>
+        <w:t xml:space="preserve">Suppose you are in a setting like the one described above, where there is an expectation of similarity from one r goal is to establish whether any groups differ from the overall mean, Then you would write your hypothesis as</w:t>
       </w:r>
     </w:p>
     <w:p>
@@ -183,7 +213,7 @@
       <w:r>
         <w:drawing>
           <wp:inline>
-            <wp:extent cx="4620126" cy="924025"/>
+            <wp:extent cx="4620126" cy="298383"/>
             <wp:effectExtent b="0" l="0" r="0" t="0"/>
             <wp:docPr descr="" title="" id="25" name="Picture"/>
             <a:graphic>
@@ -204,7 +234,7 @@
                   <pic:spPr bwMode="auto">
                     <a:xfrm>
                       <a:off x="0" y="0"/>
-                      <a:ext cx="4620126" cy="924025"/>
+                      <a:ext cx="4620126" cy="298383"/>
                     </a:xfrm>
                     <a:prstGeom prst="rect">
                       <a:avLst/>
@@ -228,7 +258,25 @@
         <w:pStyle w:val="BodyText"/>
       </w:pPr>
       <w:r>
-        <w:t xml:space="preserve">There’s a procedure for this, Dunnett’s test. It involves only three comparisons if you have four groups total, and only nine comparisons if you have ten groups total. You can quickly identify who is better than the control. This also gives you simplicity and a bit of extra power and precision.</w:t>
+        <w:t xml:space="preserve">This approach is not that common, but you can find it in most statistical software programs under the name</w:t>
+      </w:r>
+      <w:r>
+        <w:t xml:space="preserve"> </w:t>
+      </w:r>
+      <w:r>
+        <w:t xml:space="preserve">“</w:t>
+      </w:r>
+      <w:r>
+        <w:t xml:space="preserve">Analysis of Means.</w:t>
+      </w:r>
+      <w:r>
+        <w:t xml:space="preserve">”</w:t>
+      </w:r>
+      <w:r>
+        <w:t xml:space="preserve"> </w:t>
+      </w:r>
+      <w:r>
+        <w:t xml:space="preserve">It fits in well with a setting where you hope that all the groups produce consistent results. If any do not, then you want to identify the group or groups that deviate from the norm and study them further.</w:t>
       </w:r>
     </w:p>
     <w:p>
@@ -236,7 +284,25 @@
         <w:pStyle w:val="BodyText"/>
       </w:pPr>
       <w:r>
-        <w:t xml:space="preserve">Dunnett’s test is available in most ANOVA programs, and is easy to implement. Test for any deviation from the null hypothesis using an F test. If this is statistically significant, then use Dunnett’s test which mean(s) differ from the control mean.</w:t>
+        <w:t xml:space="preserve">It’s important to editorialize a bit here. Deviating from the norm could be a good thing or a bad thing or it could be an indifferent thing. Your goal is not to use statistics to hunt out different groups to reward or punish them. You are using statistics to help in understanding why deviations from the norm occur.</w:t>
+      </w:r>
+    </w:p>
+    <w:bookmarkEnd w:id="27"/>
+    <w:bookmarkStart w:id="29" w:name="a-simple-example"/>
+    <w:p>
+      <w:pPr>
+        <w:pStyle w:val="Heading3"/>
+      </w:pPr>
+      <w:r>
+        <w:t xml:space="preserve">A simple example</w:t>
+      </w:r>
+    </w:p>
+    <w:p>
+      <w:pPr>
+        <w:pStyle w:val="FirstParagraph"/>
+      </w:pPr>
+      <w:r>
+        <w:t xml:space="preserve">Desiree M. Hautea DM et al. Field Performance of Bt Eggplants (Solanum melongena L.) in the Philippines: Cry1Ac Expression and Control of the Eggplant Fruit and Shoot Borer (Leucinodes orbonalis Guenée). PLoS One. 2016; 11(6): e0157498.</w:t>
       </w:r>
     </w:p>
     <w:p>
@@ -244,7 +310,7 @@
         <w:pStyle w:val="BodyText"/>
       </w:pPr>
       <w:r>
-        <w:t xml:space="preserve">Now you lose something when you simplify the hypothesis. Suppose you have six groups, a control and five different treatments. Now imagine that all of the treatments are significantly better than the control group. Jackpot! Every treatment is worth further study. But Dunnett’s test won’t allow you to see if some of the treatments are better than the others. There is no option for finding the best of the best.</w:t>
+        <w:t xml:space="preserve">Five genetically modified strains of eggplant were tested for presence of a natural insecticide, CryA1c, in the leaves of the plant. Four plants were assessed for each strain. Here are the descriptive statistics. The research question is whether all strains have a comparable amount of CryA1c in their leaves.</w:t>
       </w:r>
     </w:p>
     <w:p>
@@ -252,121 +318,740 @@
         <w:pStyle w:val="BodyText"/>
       </w:pPr>
       <w:r>
-        <w:t xml:space="preserve">Let’s consider as a reminder that there is no such thing as a free lunch. There are always trade-offs. No approach is superior in all settings.</w:t>
-      </w:r>
-    </w:p>
-    <w:p>
-      <w:pPr>
-        <w:pStyle w:val="BodyText"/>
-      </w:pPr>
-      <w:r>
-        <w:t xml:space="preserve">Let’s consider a third option.</w:t>
-      </w:r>
-    </w:p>
-    <w:bookmarkEnd w:id="27"/>
-    <w:bookmarkStart w:id="32" w:name="comparison-to-an-overall-mean"/>
-    <w:p>
-      <w:pPr>
-        <w:pStyle w:val="Heading3"/>
-      </w:pPr>
-      <w:r>
-        <w:t xml:space="preserve">Comparison to an overall mean</w:t>
+        <w:t xml:space="preserve">The raw data was not available, but you can calculate the analysis of means limits using the group means and standard deviations.</w:t>
+      </w:r>
+    </w:p>
+    <w:p>
+      <w:pPr>
+        <w:pStyle w:val="SourceCode"/>
+      </w:pPr>
+      <w:r>
+        <w:rPr>
+          <w:rStyle w:val="NormalTok"/>
+        </w:rPr>
+        <w:t xml:space="preserve">mn </w:t>
+      </w:r>
+      <w:r>
+        <w:rPr>
+          <w:rStyle w:val="OtherTok"/>
+        </w:rPr>
+        <w:t xml:space="preserve">&lt;-</w:t>
+      </w:r>
+      <w:r>
+        <w:rPr>
+          <w:rStyle w:val="NormalTok"/>
+        </w:rPr>
+        <w:t xml:space="preserve"> </w:t>
+      </w:r>
+      <w:r>
+        <w:rPr>
+          <w:rStyle w:val="FunctionTok"/>
+        </w:rPr>
+        <w:t xml:space="preserve">c</w:t>
+      </w:r>
+      <w:r>
+        <w:rPr>
+          <w:rStyle w:val="NormalTok"/>
+        </w:rPr>
+        <w:t xml:space="preserve">(</w:t>
+      </w:r>
+      <w:r>
+        <w:br/>
+      </w:r>
+      <w:r>
+        <w:rPr>
+          <w:rStyle w:val="NormalTok"/>
+        </w:rPr>
+        <w:t xml:space="preserve">  </w:t>
+      </w:r>
+      <w:r>
+        <w:rPr>
+          <w:rStyle w:val="FloatTok"/>
+        </w:rPr>
+        <w:t xml:space="preserve">24.87</w:t>
+      </w:r>
+      <w:r>
+        <w:rPr>
+          <w:rStyle w:val="NormalTok"/>
+        </w:rPr>
+        <w:t xml:space="preserve">,</w:t>
+      </w:r>
+      <w:r>
+        <w:br/>
+      </w:r>
+      <w:r>
+        <w:rPr>
+          <w:rStyle w:val="NormalTok"/>
+        </w:rPr>
+        <w:t xml:space="preserve">  </w:t>
+      </w:r>
+      <w:r>
+        <w:rPr>
+          <w:rStyle w:val="FloatTok"/>
+        </w:rPr>
+        <w:t xml:space="preserve">24.54</w:t>
+      </w:r>
+      <w:r>
+        <w:rPr>
+          <w:rStyle w:val="NormalTok"/>
+        </w:rPr>
+        <w:t xml:space="preserve">,</w:t>
+      </w:r>
+      <w:r>
+        <w:br/>
+      </w:r>
+      <w:r>
+        <w:rPr>
+          <w:rStyle w:val="NormalTok"/>
+        </w:rPr>
+        <w:t xml:space="preserve">  </w:t>
+      </w:r>
+      <w:r>
+        <w:rPr>
+          <w:rStyle w:val="FloatTok"/>
+        </w:rPr>
+        <w:t xml:space="preserve">23.61</w:t>
+      </w:r>
+      <w:r>
+        <w:rPr>
+          <w:rStyle w:val="NormalTok"/>
+        </w:rPr>
+        <w:t xml:space="preserve">,</w:t>
+      </w:r>
+      <w:r>
+        <w:br/>
+      </w:r>
+      <w:r>
+        <w:rPr>
+          <w:rStyle w:val="NormalTok"/>
+        </w:rPr>
+        <w:t xml:space="preserve">  </w:t>
+      </w:r>
+      <w:r>
+        <w:rPr>
+          <w:rStyle w:val="FloatTok"/>
+        </w:rPr>
+        <w:t xml:space="preserve">18.32</w:t>
+      </w:r>
+      <w:r>
+        <w:rPr>
+          <w:rStyle w:val="NormalTok"/>
+        </w:rPr>
+        <w:t xml:space="preserve">,</w:t>
+      </w:r>
+      <w:r>
+        <w:br/>
+      </w:r>
+      <w:r>
+        <w:rPr>
+          <w:rStyle w:val="NormalTok"/>
+        </w:rPr>
+        <w:t xml:space="preserve">  </w:t>
+      </w:r>
+      <w:r>
+        <w:rPr>
+          <w:rStyle w:val="FloatTok"/>
+        </w:rPr>
+        <w:t xml:space="preserve">22.72</w:t>
+      </w:r>
+      <w:r>
+        <w:rPr>
+          <w:rStyle w:val="NormalTok"/>
+        </w:rPr>
+        <w:t xml:space="preserve">,</w:t>
+      </w:r>
+      <w:r>
+        <w:br/>
+      </w:r>
+      <w:r>
+        <w:rPr>
+          <w:rStyle w:val="NormalTok"/>
+        </w:rPr>
+        <w:t xml:space="preserve">  </w:t>
+      </w:r>
+      <w:r>
+        <w:rPr>
+          <w:rStyle w:val="FloatTok"/>
+        </w:rPr>
+        <w:t xml:space="preserve">22.81</w:t>
+      </w:r>
+      <w:r>
+        <w:rPr>
+          <w:rStyle w:val="NormalTok"/>
+        </w:rPr>
+        <w:t xml:space="preserve">)</w:t>
+      </w:r>
+      <w:r>
+        <w:br/>
+      </w:r>
+      <w:r>
+        <w:br/>
+      </w:r>
+      <w:r>
+        <w:rPr>
+          <w:rStyle w:val="NormalTok"/>
+        </w:rPr>
+        <w:t xml:space="preserve">sd </w:t>
+      </w:r>
+      <w:r>
+        <w:rPr>
+          <w:rStyle w:val="OtherTok"/>
+        </w:rPr>
+        <w:t xml:space="preserve">&lt;-</w:t>
+      </w:r>
+      <w:r>
+        <w:rPr>
+          <w:rStyle w:val="NormalTok"/>
+        </w:rPr>
+        <w:t xml:space="preserve"> </w:t>
+      </w:r>
+      <w:r>
+        <w:rPr>
+          <w:rStyle w:val="FunctionTok"/>
+        </w:rPr>
+        <w:t xml:space="preserve">c</w:t>
+      </w:r>
+      <w:r>
+        <w:rPr>
+          <w:rStyle w:val="NormalTok"/>
+        </w:rPr>
+        <w:t xml:space="preserve">(</w:t>
+      </w:r>
+      <w:r>
+        <w:br/>
+      </w:r>
+      <w:r>
+        <w:rPr>
+          <w:rStyle w:val="NormalTok"/>
+        </w:rPr>
+        <w:t xml:space="preserve">  </w:t>
+      </w:r>
+      <w:r>
+        <w:rPr>
+          <w:rStyle w:val="FloatTok"/>
+        </w:rPr>
+        <w:t xml:space="preserve">0.56</w:t>
+      </w:r>
+      <w:r>
+        <w:rPr>
+          <w:rStyle w:val="NormalTok"/>
+        </w:rPr>
+        <w:t xml:space="preserve">,</w:t>
+      </w:r>
+      <w:r>
+        <w:br/>
+      </w:r>
+      <w:r>
+        <w:rPr>
+          <w:rStyle w:val="NormalTok"/>
+        </w:rPr>
+        <w:t xml:space="preserve">  </w:t>
+      </w:r>
+      <w:r>
+        <w:rPr>
+          <w:rStyle w:val="FloatTok"/>
+        </w:rPr>
+        <w:t xml:space="preserve">1.14</w:t>
+      </w:r>
+      <w:r>
+        <w:rPr>
+          <w:rStyle w:val="NormalTok"/>
+        </w:rPr>
+        <w:t xml:space="preserve">,</w:t>
+      </w:r>
+      <w:r>
+        <w:br/>
+      </w:r>
+      <w:r>
+        <w:rPr>
+          <w:rStyle w:val="NormalTok"/>
+        </w:rPr>
+        <w:t xml:space="preserve">  </w:t>
+      </w:r>
+      <w:r>
+        <w:rPr>
+          <w:rStyle w:val="FloatTok"/>
+        </w:rPr>
+        <w:t xml:space="preserve">1.33</w:t>
+      </w:r>
+      <w:r>
+        <w:rPr>
+          <w:rStyle w:val="NormalTok"/>
+        </w:rPr>
+        <w:t xml:space="preserve">,</w:t>
+      </w:r>
+      <w:r>
+        <w:br/>
+      </w:r>
+      <w:r>
+        <w:rPr>
+          <w:rStyle w:val="NormalTok"/>
+        </w:rPr>
+        <w:t xml:space="preserve">  </w:t>
+      </w:r>
+      <w:r>
+        <w:rPr>
+          <w:rStyle w:val="FloatTok"/>
+        </w:rPr>
+        <w:t xml:space="preserve">2.45</w:t>
+      </w:r>
+      <w:r>
+        <w:rPr>
+          <w:rStyle w:val="NormalTok"/>
+        </w:rPr>
+        <w:t xml:space="preserve">,</w:t>
+      </w:r>
+      <w:r>
+        <w:br/>
+      </w:r>
+      <w:r>
+        <w:rPr>
+          <w:rStyle w:val="NormalTok"/>
+        </w:rPr>
+        <w:t xml:space="preserve">  </w:t>
+      </w:r>
+      <w:r>
+        <w:rPr>
+          <w:rStyle w:val="FloatTok"/>
+        </w:rPr>
+        <w:t xml:space="preserve">0.19</w:t>
+      </w:r>
+      <w:r>
+        <w:rPr>
+          <w:rStyle w:val="NormalTok"/>
+        </w:rPr>
+        <w:t xml:space="preserve">,</w:t>
+      </w:r>
+      <w:r>
+        <w:br/>
+      </w:r>
+      <w:r>
+        <w:rPr>
+          <w:rStyle w:val="NormalTok"/>
+        </w:rPr>
+        <w:t xml:space="preserve">  </w:t>
+      </w:r>
+      <w:r>
+        <w:rPr>
+          <w:rStyle w:val="FloatTok"/>
+        </w:rPr>
+        <w:t xml:space="preserve">1.18</w:t>
+      </w:r>
+      <w:r>
+        <w:rPr>
+          <w:rStyle w:val="NormalTok"/>
+        </w:rPr>
+        <w:t xml:space="preserve">)</w:t>
+      </w:r>
+      <w:r>
+        <w:br/>
+      </w:r>
+      <w:r>
+        <w:rPr>
+          <w:rStyle w:val="NormalTok"/>
+        </w:rPr>
+        <w:t xml:space="preserve">mse </w:t>
+      </w:r>
+      <w:r>
+        <w:rPr>
+          <w:rStyle w:val="OtherTok"/>
+        </w:rPr>
+        <w:t xml:space="preserve">&lt;-</w:t>
+      </w:r>
+      <w:r>
+        <w:rPr>
+          <w:rStyle w:val="NormalTok"/>
+        </w:rPr>
+        <w:t xml:space="preserve"> </w:t>
+      </w:r>
+      <w:r>
+        <w:rPr>
+          <w:rStyle w:val="FunctionTok"/>
+        </w:rPr>
+        <w:t xml:space="preserve">mean</w:t>
+      </w:r>
+      <w:r>
+        <w:rPr>
+          <w:rStyle w:val="NormalTok"/>
+        </w:rPr>
+        <w:t xml:space="preserve">(sd</w:t>
+      </w:r>
+      <w:r>
+        <w:rPr>
+          <w:rStyle w:val="SpecialCharTok"/>
+        </w:rPr>
+        <w:t xml:space="preserve">^</w:t>
+      </w:r>
+      <w:r>
+        <w:rPr>
+          <w:rStyle w:val="DecValTok"/>
+        </w:rPr>
+        <w:t xml:space="preserve">2</w:t>
+      </w:r>
+      <w:r>
+        <w:rPr>
+          <w:rStyle w:val="NormalTok"/>
+        </w:rPr>
+        <w:t xml:space="preserve">)</w:t>
+      </w:r>
+      <w:r>
+        <w:br/>
+      </w:r>
+      <w:r>
+        <w:rPr>
+          <w:rStyle w:val="NormalTok"/>
+        </w:rPr>
+        <w:t xml:space="preserve">mse</w:t>
+      </w:r>
+    </w:p>
+    <w:p>
+      <w:pPr>
+        <w:pStyle w:val="SourceCode"/>
+      </w:pPr>
+      <w:r>
+        <w:rPr>
+          <w:rStyle w:val="VerbatimChar"/>
+        </w:rPr>
+        <w:t xml:space="preserve">## [1] 1.802183</w:t>
+      </w:r>
+    </w:p>
+    <w:p>
+      <w:pPr>
+        <w:pStyle w:val="SourceCode"/>
+      </w:pPr>
+      <w:r>
+        <w:rPr>
+          <w:rStyle w:val="NormalTok"/>
+        </w:rPr>
+        <w:t xml:space="preserve">ybarbar </w:t>
+      </w:r>
+      <w:r>
+        <w:rPr>
+          <w:rStyle w:val="OtherTok"/>
+        </w:rPr>
+        <w:t xml:space="preserve">&lt;-</w:t>
+      </w:r>
+      <w:r>
+        <w:rPr>
+          <w:rStyle w:val="NormalTok"/>
+        </w:rPr>
+        <w:t xml:space="preserve"> </w:t>
+      </w:r>
+      <w:r>
+        <w:rPr>
+          <w:rStyle w:val="FunctionTok"/>
+        </w:rPr>
+        <w:t xml:space="preserve">mean</w:t>
+      </w:r>
+      <w:r>
+        <w:rPr>
+          <w:rStyle w:val="NormalTok"/>
+        </w:rPr>
+        <w:t xml:space="preserve">(mn)</w:t>
+      </w:r>
+      <w:r>
+        <w:br/>
+      </w:r>
+      <w:r>
+        <w:rPr>
+          <w:rStyle w:val="NormalTok"/>
+        </w:rPr>
+        <w:t xml:space="preserve">t </w:t>
+      </w:r>
+      <w:r>
+        <w:rPr>
+          <w:rStyle w:val="OtherTok"/>
+        </w:rPr>
+        <w:t xml:space="preserve">&lt;-</w:t>
+      </w:r>
+      <w:r>
+        <w:rPr>
+          <w:rStyle w:val="NormalTok"/>
+        </w:rPr>
+        <w:t xml:space="preserve"> </w:t>
+      </w:r>
+      <w:r>
+        <w:rPr>
+          <w:rStyle w:val="DecValTok"/>
+        </w:rPr>
+        <w:t xml:space="preserve">5</w:t>
+      </w:r>
+      <w:r>
+        <w:br/>
+      </w:r>
+      <w:r>
+        <w:rPr>
+          <w:rStyle w:val="NormalTok"/>
+        </w:rPr>
+        <w:t xml:space="preserve">N </w:t>
+      </w:r>
+      <w:r>
+        <w:rPr>
+          <w:rStyle w:val="OtherTok"/>
+        </w:rPr>
+        <w:t xml:space="preserve">&lt;-</w:t>
+      </w:r>
+      <w:r>
+        <w:rPr>
+          <w:rStyle w:val="NormalTok"/>
+        </w:rPr>
+        <w:t xml:space="preserve"> </w:t>
+      </w:r>
+      <w:r>
+        <w:rPr>
+          <w:rStyle w:val="DecValTok"/>
+        </w:rPr>
+        <w:t xml:space="preserve">20</w:t>
+      </w:r>
+      <w:r>
+        <w:br/>
+      </w:r>
+      <w:r>
+        <w:rPr>
+          <w:rStyle w:val="NormalTok"/>
+        </w:rPr>
+        <w:t xml:space="preserve">h </w:t>
+      </w:r>
+      <w:r>
+        <w:rPr>
+          <w:rStyle w:val="OtherTok"/>
+        </w:rPr>
+        <w:t xml:space="preserve">&lt;-</w:t>
+      </w:r>
+      <w:r>
+        <w:rPr>
+          <w:rStyle w:val="NormalTok"/>
+        </w:rPr>
+        <w:t xml:space="preserve"> </w:t>
+      </w:r>
+      <w:r>
+        <w:rPr>
+          <w:rStyle w:val="FloatTok"/>
+        </w:rPr>
+        <w:t xml:space="preserve">2.88</w:t>
+      </w:r>
+      <w:r>
+        <w:br/>
+      </w:r>
+      <w:r>
+        <w:rPr>
+          <w:rStyle w:val="NormalTok"/>
+        </w:rPr>
+        <w:t xml:space="preserve">hi </w:t>
+      </w:r>
+      <w:r>
+        <w:rPr>
+          <w:rStyle w:val="OtherTok"/>
+        </w:rPr>
+        <w:t xml:space="preserve">&lt;-</w:t>
+      </w:r>
+      <w:r>
+        <w:rPr>
+          <w:rStyle w:val="NormalTok"/>
+        </w:rPr>
+        <w:t xml:space="preserve"> ybarbar</w:t>
+      </w:r>
+      <w:r>
+        <w:rPr>
+          <w:rStyle w:val="SpecialCharTok"/>
+        </w:rPr>
+        <w:t xml:space="preserve">+</w:t>
+      </w:r>
+      <w:r>
+        <w:rPr>
+          <w:rStyle w:val="NormalTok"/>
+        </w:rPr>
+        <w:t xml:space="preserve">h</w:t>
+      </w:r>
+      <w:r>
+        <w:rPr>
+          <w:rStyle w:val="SpecialCharTok"/>
+        </w:rPr>
+        <w:t xml:space="preserve">*</w:t>
+      </w:r>
+      <w:r>
+        <w:rPr>
+          <w:rStyle w:val="FunctionTok"/>
+        </w:rPr>
+        <w:t xml:space="preserve">sqrt</w:t>
+      </w:r>
+      <w:r>
+        <w:rPr>
+          <w:rStyle w:val="NormalTok"/>
+        </w:rPr>
+        <w:t xml:space="preserve">((t</w:t>
+      </w:r>
+      <w:r>
+        <w:rPr>
+          <w:rStyle w:val="DecValTok"/>
+        </w:rPr>
+        <w:t xml:space="preserve">-1</w:t>
+      </w:r>
+      <w:r>
+        <w:rPr>
+          <w:rStyle w:val="NormalTok"/>
+        </w:rPr>
+        <w:t xml:space="preserve">)</w:t>
+      </w:r>
+      <w:r>
+        <w:rPr>
+          <w:rStyle w:val="SpecialCharTok"/>
+        </w:rPr>
+        <w:t xml:space="preserve">*</w:t>
+      </w:r>
+      <w:r>
+        <w:rPr>
+          <w:rStyle w:val="NormalTok"/>
+        </w:rPr>
+        <w:t xml:space="preserve">mse</w:t>
+      </w:r>
+      <w:r>
+        <w:rPr>
+          <w:rStyle w:val="SpecialCharTok"/>
+        </w:rPr>
+        <w:t xml:space="preserve">/</w:t>
+      </w:r>
+      <w:r>
+        <w:rPr>
+          <w:rStyle w:val="NormalTok"/>
+        </w:rPr>
+        <w:t xml:space="preserve">N)</w:t>
+      </w:r>
+      <w:r>
+        <w:br/>
+      </w:r>
+      <w:r>
+        <w:rPr>
+          <w:rStyle w:val="NormalTok"/>
+        </w:rPr>
+        <w:t xml:space="preserve">lo </w:t>
+      </w:r>
+      <w:r>
+        <w:rPr>
+          <w:rStyle w:val="OtherTok"/>
+        </w:rPr>
+        <w:t xml:space="preserve">&lt;-</w:t>
+      </w:r>
+      <w:r>
+        <w:rPr>
+          <w:rStyle w:val="NormalTok"/>
+        </w:rPr>
+        <w:t xml:space="preserve"> ybarbar</w:t>
+      </w:r>
+      <w:r>
+        <w:rPr>
+          <w:rStyle w:val="SpecialCharTok"/>
+        </w:rPr>
+        <w:t xml:space="preserve">-</w:t>
+      </w:r>
+      <w:r>
+        <w:rPr>
+          <w:rStyle w:val="NormalTok"/>
+        </w:rPr>
+        <w:t xml:space="preserve">h</w:t>
+      </w:r>
+      <w:r>
+        <w:rPr>
+          <w:rStyle w:val="SpecialCharTok"/>
+        </w:rPr>
+        <w:t xml:space="preserve">*</w:t>
+      </w:r>
+      <w:r>
+        <w:rPr>
+          <w:rStyle w:val="FunctionTok"/>
+        </w:rPr>
+        <w:t xml:space="preserve">sqrt</w:t>
+      </w:r>
+      <w:r>
+        <w:rPr>
+          <w:rStyle w:val="NormalTok"/>
+        </w:rPr>
+        <w:t xml:space="preserve">((t</w:t>
+      </w:r>
+      <w:r>
+        <w:rPr>
+          <w:rStyle w:val="DecValTok"/>
+        </w:rPr>
+        <w:t xml:space="preserve">-1</w:t>
+      </w:r>
+      <w:r>
+        <w:rPr>
+          <w:rStyle w:val="NormalTok"/>
+        </w:rPr>
+        <w:t xml:space="preserve">)</w:t>
+      </w:r>
+      <w:r>
+        <w:rPr>
+          <w:rStyle w:val="SpecialCharTok"/>
+        </w:rPr>
+        <w:t xml:space="preserve">*</w:t>
+      </w:r>
+      <w:r>
+        <w:rPr>
+          <w:rStyle w:val="NormalTok"/>
+        </w:rPr>
+        <w:t xml:space="preserve">mse</w:t>
+      </w:r>
+      <w:r>
+        <w:rPr>
+          <w:rStyle w:val="SpecialCharTok"/>
+        </w:rPr>
+        <w:t xml:space="preserve">/</w:t>
+      </w:r>
+      <w:r>
+        <w:rPr>
+          <w:rStyle w:val="NormalTok"/>
+        </w:rPr>
+        <w:t xml:space="preserve">N)</w:t>
+      </w:r>
+      <w:r>
+        <w:br/>
+      </w:r>
+      <w:r>
+        <w:rPr>
+          <w:rStyle w:val="NormalTok"/>
+        </w:rPr>
+        <w:t xml:space="preserve">lo</w:t>
+      </w:r>
+    </w:p>
+    <w:p>
+      <w:pPr>
+        <w:pStyle w:val="SourceCode"/>
+      </w:pPr>
+      <w:r>
+        <w:rPr>
+          <w:rStyle w:val="VerbatimChar"/>
+        </w:rPr>
+        <w:t xml:space="preserve">## [1] 21.08262</w:t>
+      </w:r>
+    </w:p>
+    <w:p>
+      <w:pPr>
+        <w:pStyle w:val="SourceCode"/>
+      </w:pPr>
+      <w:r>
+        <w:rPr>
+          <w:rStyle w:val="NormalTok"/>
+        </w:rPr>
+        <w:t xml:space="preserve">hi</w:t>
+      </w:r>
+    </w:p>
+    <w:p>
+      <w:pPr>
+        <w:pStyle w:val="SourceCode"/>
+      </w:pPr>
+      <w:r>
+        <w:rPr>
+          <w:rStyle w:val="VerbatimChar"/>
+        </w:rPr>
+        <w:t xml:space="preserve">## [1] 24.54071</w:t>
       </w:r>
     </w:p>
     <w:p>
       <w:pPr>
         <w:pStyle w:val="FirstParagraph"/>
       </w:pPr>
-      <w:r>
-        <w:t xml:space="preserve">Suppose your goal is to establish whether any groups differ from the overall mean, Then you would write your hypothesis as</w:t>
-      </w:r>
-    </w:p>
-    <w:p>
-      <w:pPr>
-        <w:pStyle w:val="BodyText"/>
-      </w:pPr>
-      <w:r>
-        <w:drawing>
-          <wp:inline>
-            <wp:extent cx="4620126" cy="924025"/>
-            <wp:effectExtent b="0" l="0" r="0" t="0"/>
-            <wp:docPr descr="" title="" id="29" name="Picture"/>
-            <a:graphic>
-              <a:graphicData uri="http://schemas.openxmlformats.org/drawingml/2006/picture">
-                <pic:pic>
-                  <pic:nvPicPr>
-                    <pic:cNvPr descr="analysis-of-means_files/figure-docx/unnamed-chunk-3-1.png" id="30" name="Picture"/>
-                    <pic:cNvPicPr>
-                      <a:picLocks noChangeArrowheads="1" noChangeAspect="1"/>
-                    </pic:cNvPicPr>
-                  </pic:nvPicPr>
-                  <pic:blipFill>
-                    <a:blip r:embed="rId28"/>
-                    <a:stretch>
-                      <a:fillRect/>
-                    </a:stretch>
-                  </pic:blipFill>
-                  <pic:spPr bwMode="auto">
-                    <a:xfrm>
-                      <a:off x="0" y="0"/>
-                      <a:ext cx="4620126" cy="924025"/>
-                    </a:xfrm>
-                    <a:prstGeom prst="rect">
-                      <a:avLst/>
-                    </a:prstGeom>
-                    <a:noFill/>
-                    <a:ln w="9525">
-                      <a:noFill/>
-                      <a:headEnd/>
-                      <a:tailEnd/>
-                    </a:ln>
-                  </pic:spPr>
-                </pic:pic>
-              </a:graphicData>
-            </a:graphic>
-          </wp:inline>
-        </w:drawing>
-      </w:r>
-    </w:p>
-    <w:p>
-      <w:pPr>
-        <w:pStyle w:val="BodyText"/>
-      </w:pPr>
-      <w:r>
-        <w:t xml:space="preserve">This approach is not that common, but you can find it in most statistical software programs under the name</w:t>
-      </w:r>
-      <w:r>
-        <w:t xml:space="preserve"> </w:t>
-      </w:r>
-      <w:r>
-        <w:t xml:space="preserve">“</w:t>
-      </w:r>
-      <w:r>
-        <w:t xml:space="preserve">Analysis of Means.</w:t>
-      </w:r>
-      <w:r>
-        <w:t xml:space="preserve">”</w:t>
-      </w:r>
-      <w:r>
-        <w:t xml:space="preserve"> </w:t>
-      </w:r>
-      <w:r>
-        <w:t xml:space="preserve">It fits in well with a setting where you hope that all the groups produce consistent results. If any do not, then you want to identify the group or groups that deviate from the norm and study them further.</w:t>
-      </w:r>
-    </w:p>
-    <w:p>
-      <w:pPr>
-        <w:pStyle w:val="BodyText"/>
-      </w:pPr>
-      <w:r>
-        <w:t xml:space="preserve">It’s important to editorialize a bit here. Deviating from the norm could be a good thing or a bad thing or it could be an indifferent thing. Your goal is not to use statistics to hunt out different groups to reward or punish them. You are using statistics to help in understanding why deviations from the norm occur.</w:t>
-      </w:r>
-    </w:p>
-    <w:p>
-      <w:pPr>
-        <w:pStyle w:val="BodyText"/>
-      </w:pPr>
-      <w:hyperlink r:id="rId31">
+      <w:hyperlink r:id="rId28">
         <w:r>
           <w:rPr>
             <w:rStyle w:val="Hyperlink"/>
@@ -375,7 +1060,7 @@
         </w:r>
       </w:hyperlink>
     </w:p>
-    <w:bookmarkEnd w:id="32"/>
+    <w:bookmarkEnd w:id="29"/>
     <w:sectPr/>
   </w:body>
 </w:document>

</xml_diff>

<commit_message>
Good first draft of analysis-of-means.Rmd
</commit_message>
<xml_diff>
--- a/text/22/analysis-of-means.docx
+++ b/text/22/analysis-of-means.docx
@@ -189,13 +189,13 @@
       </w:r>
     </w:p>
     <w:bookmarkEnd w:id="23"/>
-    <w:bookmarkStart w:id="27" w:name="comparison-to-an-overall-mean"/>
+    <w:bookmarkStart w:id="27" w:name="X2cc09c1d01ac646a6a0e84c9fb10847bfd45c18"/>
     <w:p>
       <w:pPr>
         <w:pStyle w:val="Heading3"/>
       </w:pPr>
       <w:r>
-        <w:t xml:space="preserve">Comparison to an overall mean</w:t>
+        <w:t xml:space="preserve">The comparison to the overall mean hypothesis</w:t>
       </w:r>
     </w:p>
     <w:p>
@@ -203,13 +203,11 @@
         <w:pStyle w:val="FirstParagraph"/>
       </w:pPr>
       <w:r>
-        <w:t xml:space="preserve">Suppose you are in a setting like the one described above, where there is an expectation of similarity from one r goal is to establish whether any groups differ from the overall mean, Then you would write your hypothesis as</w:t>
-      </w:r>
-    </w:p>
-    <w:p>
-      <w:pPr>
-        <w:pStyle w:val="BodyText"/>
-      </w:pPr>
+        <w:t xml:space="preserve">Suppose you are in a setting like the one described above, where there is an expectation of similarity between each group mean and the overall mean. Then you would write your hypothesis as</w:t>
+      </w:r>
+      <w:r>
+        <w:t xml:space="preserve"> </w:t>
+      </w:r>
       <w:r>
         <w:drawing>
           <wp:inline>
@@ -276,7 +274,23 @@
         <w:t xml:space="preserve"> </w:t>
       </w:r>
       <w:r>
-        <w:t xml:space="preserve">It fits in well with a setting where you hope that all the groups produce consistent results. If any do not, then you want to identify the group or groups that deviate from the norm and study them further.</w:t>
+        <w:t xml:space="preserve">It fits in well with a setting where you hope that all the groups produce consistent results. If any do not, then you want to identify the group or groups that deviate from the norm and study factors that may account for the deviation.</w:t>
+      </w:r>
+    </w:p>
+    <w:p>
+      <w:pPr>
+        <w:pStyle w:val="BodyText"/>
+      </w:pPr>
+      <w:r>
+        <w:t xml:space="preserve">The analysis of means approach that compares each group mean to the overall mean is easy to implement and it lends itself to a simple graphical display.</w:t>
+      </w:r>
+    </w:p>
+    <w:p>
+      <w:pPr>
+        <w:pStyle w:val="BodyText"/>
+      </w:pPr>
+      <w:r>
+        <w:t xml:space="preserve">You don’t need to compute the traditional F statistic for Analysis of Variance first, because the Analysis of Means approach controls the overall Type I error rate. This protects you from the accusation of p-hacking, even if the number of groups is very large.</w:t>
       </w:r>
     </w:p>
     <w:p>
@@ -288,7 +302,7 @@
       </w:r>
     </w:p>
     <w:bookmarkEnd w:id="27"/>
-    <w:bookmarkStart w:id="29" w:name="a-simple-example"/>
+    <w:bookmarkStart w:id="38" w:name="a-simple-example"/>
     <w:p>
       <w:pPr>
         <w:pStyle w:val="Heading3"/>
@@ -302,6 +316,69 @@
         <w:pStyle w:val="FirstParagraph"/>
       </w:pPr>
       <w:r>
+        <w:t xml:space="preserve">Five genetically modified strains of eggplant were tested for presence of a natural insecticide, CryA1c, in the leaves of the plant. Four plants were assessed for each strain. Here are the descriptive statistics. The research question is whether all strains have a comparable amount of CryA1c in their leaves.</w:t>
+      </w:r>
+    </w:p>
+    <w:p>
+      <w:pPr>
+        <w:pStyle w:val="BodyText"/>
+      </w:pPr>
+      <w:r>
+        <w:drawing>
+          <wp:inline>
+            <wp:extent cx="4810125" cy="5715000"/>
+            <wp:effectExtent b="0" l="0" r="0" t="0"/>
+            <wp:docPr descr="" title="" id="29" name="Picture"/>
+            <a:graphic>
+              <a:graphicData uri="http://schemas.openxmlformats.org/drawingml/2006/picture">
+                <pic:pic>
+                  <pic:nvPicPr>
+                    <pic:cNvPr descr="http://www.pmean.com/new-images/22/analysis-of-means-00.png" id="30" name="Picture"/>
+                    <pic:cNvPicPr>
+                      <a:picLocks noChangeArrowheads="1" noChangeAspect="1"/>
+                    </pic:cNvPicPr>
+                  </pic:nvPicPr>
+                  <pic:blipFill>
+                    <a:blip r:embed="rId28"/>
+                    <a:stretch>
+                      <a:fillRect/>
+                    </a:stretch>
+                  </pic:blipFill>
+                  <pic:spPr bwMode="auto">
+                    <a:xfrm>
+                      <a:off x="0" y="0"/>
+                      <a:ext cx="4810125" cy="5715000"/>
+                    </a:xfrm>
+                    <a:prstGeom prst="rect">
+                      <a:avLst/>
+                    </a:prstGeom>
+                    <a:noFill/>
+                    <a:ln w="9525">
+                      <a:noFill/>
+                      <a:headEnd/>
+                      <a:tailEnd/>
+                    </a:ln>
+                  </pic:spPr>
+                </pic:pic>
+              </a:graphicData>
+            </a:graphic>
+          </wp:inline>
+        </w:drawing>
+      </w:r>
+    </w:p>
+    <w:p>
+      <w:pPr>
+        <w:pStyle w:val="BodyText"/>
+      </w:pPr>
+      <w:r>
+        <w:t xml:space="preserve">(Image taken from Wikipedia)</w:t>
+      </w:r>
+    </w:p>
+    <w:p>
+      <w:pPr>
+        <w:pStyle w:val="BodyText"/>
+      </w:pPr>
+      <w:r>
         <w:t xml:space="preserve">Desiree M. Hautea DM et al. Field Performance of Bt Eggplants (Solanum melongena L.) in the Philippines: Cry1Ac Expression and Control of the Eggplant Fruit and Shoot Borer (Leucinodes orbonalis Guenée). PLoS One. 2016; 11(6): e0157498.</w:t>
       </w:r>
     </w:p>
@@ -309,758 +386,168 @@
       <w:pPr>
         <w:pStyle w:val="BodyText"/>
       </w:pPr>
-      <w:r>
-        <w:t xml:space="preserve">Five genetically modified strains of eggplant were tested for presence of a natural insecticide, CryA1c, in the leaves of the plant. Four plants were assessed for each strain. Here are the descriptive statistics. The research question is whether all strains have a comparable amount of CryA1c in their leaves.</w:t>
-      </w:r>
-    </w:p>
-    <w:p>
-      <w:pPr>
-        <w:pStyle w:val="BodyText"/>
-      </w:pPr>
-      <w:r>
-        <w:t xml:space="preserve">The raw data was not available, but you can calculate the analysis of means limits using the group means and standard deviations.</w:t>
-      </w:r>
-    </w:p>
-    <w:p>
-      <w:pPr>
-        <w:pStyle w:val="SourceCode"/>
-      </w:pPr>
-      <w:r>
-        <w:rPr>
-          <w:rStyle w:val="NormalTok"/>
-        </w:rPr>
-        <w:t xml:space="preserve">mn </w:t>
-      </w:r>
-      <w:r>
-        <w:rPr>
-          <w:rStyle w:val="OtherTok"/>
-        </w:rPr>
-        <w:t xml:space="preserve">&lt;-</w:t>
-      </w:r>
-      <w:r>
-        <w:rPr>
-          <w:rStyle w:val="NormalTok"/>
-        </w:rPr>
-        <w:t xml:space="preserve"> </w:t>
-      </w:r>
-      <w:r>
-        <w:rPr>
-          <w:rStyle w:val="FunctionTok"/>
-        </w:rPr>
-        <w:t xml:space="preserve">c</w:t>
-      </w:r>
-      <w:r>
-        <w:rPr>
-          <w:rStyle w:val="NormalTok"/>
-        </w:rPr>
-        <w:t xml:space="preserve">(</w:t>
-      </w:r>
-      <w:r>
-        <w:br/>
-      </w:r>
-      <w:r>
-        <w:rPr>
-          <w:rStyle w:val="NormalTok"/>
-        </w:rPr>
-        <w:t xml:space="preserve">  </w:t>
-      </w:r>
-      <w:r>
-        <w:rPr>
-          <w:rStyle w:val="FloatTok"/>
-        </w:rPr>
-        <w:t xml:space="preserve">24.87</w:t>
-      </w:r>
-      <w:r>
-        <w:rPr>
-          <w:rStyle w:val="NormalTok"/>
-        </w:rPr>
-        <w:t xml:space="preserve">,</w:t>
-      </w:r>
-      <w:r>
-        <w:br/>
-      </w:r>
-      <w:r>
-        <w:rPr>
-          <w:rStyle w:val="NormalTok"/>
-        </w:rPr>
-        <w:t xml:space="preserve">  </w:t>
-      </w:r>
-      <w:r>
-        <w:rPr>
-          <w:rStyle w:val="FloatTok"/>
-        </w:rPr>
-        <w:t xml:space="preserve">24.54</w:t>
-      </w:r>
-      <w:r>
-        <w:rPr>
-          <w:rStyle w:val="NormalTok"/>
-        </w:rPr>
-        <w:t xml:space="preserve">,</w:t>
-      </w:r>
-      <w:r>
-        <w:br/>
-      </w:r>
-      <w:r>
-        <w:rPr>
-          <w:rStyle w:val="NormalTok"/>
-        </w:rPr>
-        <w:t xml:space="preserve">  </w:t>
-      </w:r>
-      <w:r>
-        <w:rPr>
-          <w:rStyle w:val="FloatTok"/>
-        </w:rPr>
-        <w:t xml:space="preserve">23.61</w:t>
-      </w:r>
-      <w:r>
-        <w:rPr>
-          <w:rStyle w:val="NormalTok"/>
-        </w:rPr>
-        <w:t xml:space="preserve">,</w:t>
-      </w:r>
-      <w:r>
-        <w:br/>
-      </w:r>
-      <w:r>
-        <w:rPr>
-          <w:rStyle w:val="NormalTok"/>
-        </w:rPr>
-        <w:t xml:space="preserve">  </w:t>
-      </w:r>
-      <w:r>
-        <w:rPr>
-          <w:rStyle w:val="FloatTok"/>
-        </w:rPr>
-        <w:t xml:space="preserve">18.32</w:t>
-      </w:r>
-      <w:r>
-        <w:rPr>
-          <w:rStyle w:val="NormalTok"/>
-        </w:rPr>
-        <w:t xml:space="preserve">,</w:t>
-      </w:r>
-      <w:r>
-        <w:br/>
-      </w:r>
-      <w:r>
-        <w:rPr>
-          <w:rStyle w:val="NormalTok"/>
-        </w:rPr>
-        <w:t xml:space="preserve">  </w:t>
-      </w:r>
-      <w:r>
-        <w:rPr>
-          <w:rStyle w:val="FloatTok"/>
-        </w:rPr>
-        <w:t xml:space="preserve">22.72</w:t>
-      </w:r>
-      <w:r>
-        <w:rPr>
-          <w:rStyle w:val="NormalTok"/>
-        </w:rPr>
-        <w:t xml:space="preserve">,</w:t>
-      </w:r>
-      <w:r>
-        <w:br/>
-      </w:r>
-      <w:r>
-        <w:rPr>
-          <w:rStyle w:val="NormalTok"/>
-        </w:rPr>
-        <w:t xml:space="preserve">  </w:t>
-      </w:r>
-      <w:r>
-        <w:rPr>
-          <w:rStyle w:val="FloatTok"/>
-        </w:rPr>
-        <w:t xml:space="preserve">22.81</w:t>
-      </w:r>
-      <w:r>
-        <w:rPr>
-          <w:rStyle w:val="NormalTok"/>
-        </w:rPr>
-        <w:t xml:space="preserve">)</w:t>
-      </w:r>
-      <w:r>
-        <w:br/>
-      </w:r>
-      <w:r>
-        <w:br/>
-      </w:r>
-      <w:r>
-        <w:rPr>
-          <w:rStyle w:val="NormalTok"/>
-        </w:rPr>
-        <w:t xml:space="preserve">sd </w:t>
-      </w:r>
-      <w:r>
-        <w:rPr>
-          <w:rStyle w:val="OtherTok"/>
-        </w:rPr>
-        <w:t xml:space="preserve">&lt;-</w:t>
-      </w:r>
-      <w:r>
-        <w:rPr>
-          <w:rStyle w:val="NormalTok"/>
-        </w:rPr>
-        <w:t xml:space="preserve"> </w:t>
-      </w:r>
-      <w:r>
-        <w:rPr>
-          <w:rStyle w:val="FunctionTok"/>
-        </w:rPr>
-        <w:t xml:space="preserve">c</w:t>
-      </w:r>
-      <w:r>
-        <w:rPr>
-          <w:rStyle w:val="NormalTok"/>
-        </w:rPr>
-        <w:t xml:space="preserve">(</w:t>
-      </w:r>
-      <w:r>
-        <w:br/>
-      </w:r>
-      <w:r>
-        <w:rPr>
-          <w:rStyle w:val="NormalTok"/>
-        </w:rPr>
-        <w:t xml:space="preserve">  </w:t>
-      </w:r>
-      <w:r>
-        <w:rPr>
-          <w:rStyle w:val="FloatTok"/>
-        </w:rPr>
-        <w:t xml:space="preserve">0.56</w:t>
-      </w:r>
-      <w:r>
-        <w:rPr>
-          <w:rStyle w:val="NormalTok"/>
-        </w:rPr>
-        <w:t xml:space="preserve">,</w:t>
-      </w:r>
-      <w:r>
-        <w:br/>
-      </w:r>
-      <w:r>
-        <w:rPr>
-          <w:rStyle w:val="NormalTok"/>
-        </w:rPr>
-        <w:t xml:space="preserve">  </w:t>
-      </w:r>
-      <w:r>
-        <w:rPr>
-          <w:rStyle w:val="FloatTok"/>
-        </w:rPr>
-        <w:t xml:space="preserve">1.14</w:t>
-      </w:r>
-      <w:r>
-        <w:rPr>
-          <w:rStyle w:val="NormalTok"/>
-        </w:rPr>
-        <w:t xml:space="preserve">,</w:t>
-      </w:r>
-      <w:r>
-        <w:br/>
-      </w:r>
-      <w:r>
-        <w:rPr>
-          <w:rStyle w:val="NormalTok"/>
-        </w:rPr>
-        <w:t xml:space="preserve">  </w:t>
-      </w:r>
-      <w:r>
-        <w:rPr>
-          <w:rStyle w:val="FloatTok"/>
-        </w:rPr>
-        <w:t xml:space="preserve">1.33</w:t>
-      </w:r>
-      <w:r>
-        <w:rPr>
-          <w:rStyle w:val="NormalTok"/>
-        </w:rPr>
-        <w:t xml:space="preserve">,</w:t>
-      </w:r>
-      <w:r>
-        <w:br/>
-      </w:r>
-      <w:r>
-        <w:rPr>
-          <w:rStyle w:val="NormalTok"/>
-        </w:rPr>
-        <w:t xml:space="preserve">  </w:t>
-      </w:r>
-      <w:r>
-        <w:rPr>
-          <w:rStyle w:val="FloatTok"/>
-        </w:rPr>
-        <w:t xml:space="preserve">2.45</w:t>
-      </w:r>
-      <w:r>
-        <w:rPr>
-          <w:rStyle w:val="NormalTok"/>
-        </w:rPr>
-        <w:t xml:space="preserve">,</w:t>
-      </w:r>
-      <w:r>
-        <w:br/>
-      </w:r>
-      <w:r>
-        <w:rPr>
-          <w:rStyle w:val="NormalTok"/>
-        </w:rPr>
-        <w:t xml:space="preserve">  </w:t>
-      </w:r>
-      <w:r>
-        <w:rPr>
-          <w:rStyle w:val="FloatTok"/>
-        </w:rPr>
-        <w:t xml:space="preserve">0.19</w:t>
-      </w:r>
-      <w:r>
-        <w:rPr>
-          <w:rStyle w:val="NormalTok"/>
-        </w:rPr>
-        <w:t xml:space="preserve">,</w:t>
-      </w:r>
-      <w:r>
-        <w:br/>
-      </w:r>
-      <w:r>
-        <w:rPr>
-          <w:rStyle w:val="NormalTok"/>
-        </w:rPr>
-        <w:t xml:space="preserve">  </w:t>
-      </w:r>
-      <w:r>
-        <w:rPr>
-          <w:rStyle w:val="FloatTok"/>
-        </w:rPr>
-        <w:t xml:space="preserve">1.18</w:t>
-      </w:r>
-      <w:r>
-        <w:rPr>
-          <w:rStyle w:val="NormalTok"/>
-        </w:rPr>
-        <w:t xml:space="preserve">)</w:t>
-      </w:r>
-      <w:r>
-        <w:br/>
-      </w:r>
-      <w:r>
-        <w:rPr>
-          <w:rStyle w:val="NormalTok"/>
-        </w:rPr>
-        <w:t xml:space="preserve">mse </w:t>
-      </w:r>
-      <w:r>
-        <w:rPr>
-          <w:rStyle w:val="OtherTok"/>
-        </w:rPr>
-        <w:t xml:space="preserve">&lt;-</w:t>
-      </w:r>
-      <w:r>
-        <w:rPr>
-          <w:rStyle w:val="NormalTok"/>
-        </w:rPr>
-        <w:t xml:space="preserve"> </w:t>
-      </w:r>
-      <w:r>
-        <w:rPr>
-          <w:rStyle w:val="FunctionTok"/>
-        </w:rPr>
-        <w:t xml:space="preserve">mean</w:t>
-      </w:r>
-      <w:r>
-        <w:rPr>
-          <w:rStyle w:val="NormalTok"/>
-        </w:rPr>
-        <w:t xml:space="preserve">(sd</w:t>
-      </w:r>
-      <w:r>
-        <w:rPr>
-          <w:rStyle w:val="SpecialCharTok"/>
-        </w:rPr>
-        <w:t xml:space="preserve">^</w:t>
-      </w:r>
-      <w:r>
-        <w:rPr>
-          <w:rStyle w:val="DecValTok"/>
-        </w:rPr>
-        <w:t xml:space="preserve">2</w:t>
-      </w:r>
-      <w:r>
-        <w:rPr>
-          <w:rStyle w:val="NormalTok"/>
-        </w:rPr>
-        <w:t xml:space="preserve">)</w:t>
-      </w:r>
-      <w:r>
-        <w:br/>
-      </w:r>
-      <w:r>
-        <w:rPr>
-          <w:rStyle w:val="NormalTok"/>
-        </w:rPr>
-        <w:t xml:space="preserve">mse</w:t>
-      </w:r>
-    </w:p>
-    <w:p>
-      <w:pPr>
-        <w:pStyle w:val="SourceCode"/>
-      </w:pPr>
-      <w:r>
-        <w:rPr>
-          <w:rStyle w:val="VerbatimChar"/>
-        </w:rPr>
-        <w:t xml:space="preserve">## [1] 1.802183</w:t>
-      </w:r>
-    </w:p>
-    <w:p>
-      <w:pPr>
-        <w:pStyle w:val="SourceCode"/>
-      </w:pPr>
-      <w:r>
-        <w:rPr>
-          <w:rStyle w:val="NormalTok"/>
-        </w:rPr>
-        <w:t xml:space="preserve">ybarbar </w:t>
-      </w:r>
-      <w:r>
-        <w:rPr>
-          <w:rStyle w:val="OtherTok"/>
-        </w:rPr>
-        <w:t xml:space="preserve">&lt;-</w:t>
-      </w:r>
-      <w:r>
-        <w:rPr>
-          <w:rStyle w:val="NormalTok"/>
-        </w:rPr>
-        <w:t xml:space="preserve"> </w:t>
-      </w:r>
-      <w:r>
-        <w:rPr>
-          <w:rStyle w:val="FunctionTok"/>
-        </w:rPr>
-        <w:t xml:space="preserve">mean</w:t>
-      </w:r>
-      <w:r>
-        <w:rPr>
-          <w:rStyle w:val="NormalTok"/>
-        </w:rPr>
-        <w:t xml:space="preserve">(mn)</w:t>
-      </w:r>
-      <w:r>
-        <w:br/>
-      </w:r>
-      <w:r>
-        <w:rPr>
-          <w:rStyle w:val="NormalTok"/>
-        </w:rPr>
-        <w:t xml:space="preserve">t </w:t>
-      </w:r>
-      <w:r>
-        <w:rPr>
-          <w:rStyle w:val="OtherTok"/>
-        </w:rPr>
-        <w:t xml:space="preserve">&lt;-</w:t>
-      </w:r>
-      <w:r>
-        <w:rPr>
-          <w:rStyle w:val="NormalTok"/>
-        </w:rPr>
-        <w:t xml:space="preserve"> </w:t>
-      </w:r>
-      <w:r>
-        <w:rPr>
-          <w:rStyle w:val="DecValTok"/>
-        </w:rPr>
-        <w:t xml:space="preserve">5</w:t>
-      </w:r>
-      <w:r>
-        <w:br/>
-      </w:r>
-      <w:r>
-        <w:rPr>
-          <w:rStyle w:val="NormalTok"/>
-        </w:rPr>
-        <w:t xml:space="preserve">N </w:t>
-      </w:r>
-      <w:r>
-        <w:rPr>
-          <w:rStyle w:val="OtherTok"/>
-        </w:rPr>
-        <w:t xml:space="preserve">&lt;-</w:t>
-      </w:r>
-      <w:r>
-        <w:rPr>
-          <w:rStyle w:val="NormalTok"/>
-        </w:rPr>
-        <w:t xml:space="preserve"> </w:t>
-      </w:r>
-      <w:r>
-        <w:rPr>
-          <w:rStyle w:val="DecValTok"/>
-        </w:rPr>
-        <w:t xml:space="preserve">20</w:t>
-      </w:r>
-      <w:r>
-        <w:br/>
-      </w:r>
-      <w:r>
-        <w:rPr>
-          <w:rStyle w:val="NormalTok"/>
-        </w:rPr>
-        <w:t xml:space="preserve">h </w:t>
-      </w:r>
-      <w:r>
-        <w:rPr>
-          <w:rStyle w:val="OtherTok"/>
-        </w:rPr>
-        <w:t xml:space="preserve">&lt;-</w:t>
-      </w:r>
-      <w:r>
-        <w:rPr>
-          <w:rStyle w:val="NormalTok"/>
-        </w:rPr>
-        <w:t xml:space="preserve"> </w:t>
-      </w:r>
-      <w:r>
-        <w:rPr>
-          <w:rStyle w:val="FloatTok"/>
-        </w:rPr>
-        <w:t xml:space="preserve">2.88</w:t>
-      </w:r>
-      <w:r>
-        <w:br/>
-      </w:r>
-      <w:r>
-        <w:rPr>
-          <w:rStyle w:val="NormalTok"/>
-        </w:rPr>
-        <w:t xml:space="preserve">hi </w:t>
-      </w:r>
-      <w:r>
-        <w:rPr>
-          <w:rStyle w:val="OtherTok"/>
-        </w:rPr>
-        <w:t xml:space="preserve">&lt;-</w:t>
-      </w:r>
-      <w:r>
-        <w:rPr>
-          <w:rStyle w:val="NormalTok"/>
-        </w:rPr>
-        <w:t xml:space="preserve"> ybarbar</w:t>
-      </w:r>
-      <w:r>
-        <w:rPr>
-          <w:rStyle w:val="SpecialCharTok"/>
-        </w:rPr>
-        <w:t xml:space="preserve">+</w:t>
-      </w:r>
-      <w:r>
-        <w:rPr>
-          <w:rStyle w:val="NormalTok"/>
-        </w:rPr>
-        <w:t xml:space="preserve">h</w:t>
-      </w:r>
-      <w:r>
-        <w:rPr>
-          <w:rStyle w:val="SpecialCharTok"/>
-        </w:rPr>
-        <w:t xml:space="preserve">*</w:t>
-      </w:r>
-      <w:r>
-        <w:rPr>
-          <w:rStyle w:val="FunctionTok"/>
-        </w:rPr>
-        <w:t xml:space="preserve">sqrt</w:t>
-      </w:r>
-      <w:r>
-        <w:rPr>
-          <w:rStyle w:val="NormalTok"/>
-        </w:rPr>
-        <w:t xml:space="preserve">((t</w:t>
-      </w:r>
-      <w:r>
-        <w:rPr>
-          <w:rStyle w:val="DecValTok"/>
-        </w:rPr>
-        <w:t xml:space="preserve">-1</w:t>
-      </w:r>
-      <w:r>
-        <w:rPr>
-          <w:rStyle w:val="NormalTok"/>
-        </w:rPr>
-        <w:t xml:space="preserve">)</w:t>
-      </w:r>
-      <w:r>
-        <w:rPr>
-          <w:rStyle w:val="SpecialCharTok"/>
-        </w:rPr>
-        <w:t xml:space="preserve">*</w:t>
-      </w:r>
-      <w:r>
-        <w:rPr>
-          <w:rStyle w:val="NormalTok"/>
-        </w:rPr>
-        <w:t xml:space="preserve">mse</w:t>
-      </w:r>
-      <w:r>
-        <w:rPr>
-          <w:rStyle w:val="SpecialCharTok"/>
-        </w:rPr>
-        <w:t xml:space="preserve">/</w:t>
-      </w:r>
-      <w:r>
-        <w:rPr>
-          <w:rStyle w:val="NormalTok"/>
-        </w:rPr>
-        <w:t xml:space="preserve">N)</w:t>
-      </w:r>
-      <w:r>
-        <w:br/>
-      </w:r>
-      <w:r>
-        <w:rPr>
-          <w:rStyle w:val="NormalTok"/>
-        </w:rPr>
-        <w:t xml:space="preserve">lo </w:t>
-      </w:r>
-      <w:r>
-        <w:rPr>
-          <w:rStyle w:val="OtherTok"/>
-        </w:rPr>
-        <w:t xml:space="preserve">&lt;-</w:t>
-      </w:r>
-      <w:r>
-        <w:rPr>
-          <w:rStyle w:val="NormalTok"/>
-        </w:rPr>
-        <w:t xml:space="preserve"> ybarbar</w:t>
-      </w:r>
-      <w:r>
-        <w:rPr>
-          <w:rStyle w:val="SpecialCharTok"/>
-        </w:rPr>
-        <w:t xml:space="preserve">-</w:t>
-      </w:r>
-      <w:r>
-        <w:rPr>
-          <w:rStyle w:val="NormalTok"/>
-        </w:rPr>
-        <w:t xml:space="preserve">h</w:t>
-      </w:r>
-      <w:r>
-        <w:rPr>
-          <w:rStyle w:val="SpecialCharTok"/>
-        </w:rPr>
-        <w:t xml:space="preserve">*</w:t>
-      </w:r>
-      <w:r>
-        <w:rPr>
-          <w:rStyle w:val="FunctionTok"/>
-        </w:rPr>
-        <w:t xml:space="preserve">sqrt</w:t>
-      </w:r>
-      <w:r>
-        <w:rPr>
-          <w:rStyle w:val="NormalTok"/>
-        </w:rPr>
-        <w:t xml:space="preserve">((t</w:t>
-      </w:r>
-      <w:r>
-        <w:rPr>
-          <w:rStyle w:val="DecValTok"/>
-        </w:rPr>
-        <w:t xml:space="preserve">-1</w:t>
-      </w:r>
-      <w:r>
-        <w:rPr>
-          <w:rStyle w:val="NormalTok"/>
-        </w:rPr>
-        <w:t xml:space="preserve">)</w:t>
-      </w:r>
-      <w:r>
-        <w:rPr>
-          <w:rStyle w:val="SpecialCharTok"/>
-        </w:rPr>
-        <w:t xml:space="preserve">*</w:t>
-      </w:r>
-      <w:r>
-        <w:rPr>
-          <w:rStyle w:val="NormalTok"/>
-        </w:rPr>
-        <w:t xml:space="preserve">mse</w:t>
-      </w:r>
-      <w:r>
-        <w:rPr>
-          <w:rStyle w:val="SpecialCharTok"/>
-        </w:rPr>
-        <w:t xml:space="preserve">/</w:t>
-      </w:r>
-      <w:r>
-        <w:rPr>
-          <w:rStyle w:val="NormalTok"/>
-        </w:rPr>
-        <w:t xml:space="preserve">N)</w:t>
-      </w:r>
-      <w:r>
-        <w:br/>
-      </w:r>
-      <w:r>
-        <w:rPr>
-          <w:rStyle w:val="NormalTok"/>
-        </w:rPr>
-        <w:t xml:space="preserve">lo</w:t>
-      </w:r>
-    </w:p>
-    <w:p>
-      <w:pPr>
-        <w:pStyle w:val="SourceCode"/>
-      </w:pPr>
-      <w:r>
-        <w:rPr>
-          <w:rStyle w:val="VerbatimChar"/>
-        </w:rPr>
-        <w:t xml:space="preserve">## [1] 21.08262</w:t>
-      </w:r>
-    </w:p>
-    <w:p>
-      <w:pPr>
-        <w:pStyle w:val="SourceCode"/>
-      </w:pPr>
-      <w:r>
-        <w:rPr>
-          <w:rStyle w:val="NormalTok"/>
-        </w:rPr>
-        <w:t xml:space="preserve">hi</w:t>
-      </w:r>
-    </w:p>
-    <w:p>
-      <w:pPr>
-        <w:pStyle w:val="SourceCode"/>
-      </w:pPr>
-      <w:r>
-        <w:rPr>
-          <w:rStyle w:val="VerbatimChar"/>
-        </w:rPr>
-        <w:t xml:space="preserve">## [1] 24.54071</w:t>
-      </w:r>
-    </w:p>
-    <w:p>
-      <w:pPr>
-        <w:pStyle w:val="FirstParagraph"/>
-      </w:pPr>
-      <w:hyperlink r:id="rId28">
+      <w:hyperlink r:id="rId31">
         <w:r>
           <w:rPr>
             <w:rStyle w:val="Hyperlink"/>
           </w:rPr>
-          <w:t xml:space="preserve">https://www.frontiersin.org/articles/10.3389/fchem.2022.894547/full</w:t>
+          <w:t xml:space="preserve">https://journals.plos.org/plosone/article?id=10.1371/journal.pone.0157498</w:t>
         </w:r>
       </w:hyperlink>
     </w:p>
-    <w:bookmarkEnd w:id="29"/>
+    <w:p>
+      <w:pPr>
+        <w:pStyle w:val="BodyText"/>
+      </w:pPr>
+      <w:r>
+        <w:t xml:space="preserve">Here are the summary statistics.</w:t>
+      </w:r>
+    </w:p>
+    <w:p>
+      <w:pPr>
+        <w:pStyle w:val="BodyText"/>
+      </w:pPr>
+      <w:r>
+        <w:drawing>
+          <wp:inline>
+            <wp:extent cx="2876550" cy="1647825"/>
+            <wp:effectExtent b="0" l="0" r="0" t="0"/>
+            <wp:docPr descr="" title="" id="33" name="Picture"/>
+            <a:graphic>
+              <a:graphicData uri="http://schemas.openxmlformats.org/drawingml/2006/picture">
+                <pic:pic>
+                  <pic:nvPicPr>
+                    <pic:cNvPr descr="http://www.pmean.com/new-images/22/analysis-of-means-01.png" id="34" name="Picture"/>
+                    <pic:cNvPicPr>
+                      <a:picLocks noChangeArrowheads="1" noChangeAspect="1"/>
+                    </pic:cNvPicPr>
+                  </pic:nvPicPr>
+                  <pic:blipFill>
+                    <a:blip r:embed="rId32"/>
+                    <a:stretch>
+                      <a:fillRect/>
+                    </a:stretch>
+                  </pic:blipFill>
+                  <pic:spPr bwMode="auto">
+                    <a:xfrm>
+                      <a:off x="0" y="0"/>
+                      <a:ext cx="2876550" cy="1647825"/>
+                    </a:xfrm>
+                    <a:prstGeom prst="rect">
+                      <a:avLst/>
+                    </a:prstGeom>
+                    <a:noFill/>
+                    <a:ln w="9525">
+                      <a:noFill/>
+                      <a:headEnd/>
+                      <a:tailEnd/>
+                    </a:ln>
+                  </pic:spPr>
+                </pic:pic>
+              </a:graphicData>
+            </a:graphic>
+          </wp:inline>
+        </w:drawing>
+      </w:r>
+    </w:p>
+    <w:p>
+      <w:pPr>
+        <w:pStyle w:val="BodyText"/>
+      </w:pPr>
+      <w:r>
+        <w:t xml:space="preserve">The raw data was not available, but you can calculate the analysis of means limits using the group means and standard deviations. You can plot the individual means versus the limits provided by analysis of means calculations.</w:t>
+      </w:r>
+    </w:p>
+    <w:p>
+      <w:pPr>
+        <w:pStyle w:val="BodyText"/>
+      </w:pPr>
+      <w:r>
+        <w:drawing>
+          <wp:inline>
+            <wp:extent cx="5334000" cy="4000500"/>
+            <wp:effectExtent b="0" l="0" r="0" t="0"/>
+            <wp:docPr descr="" title="" id="36" name="Picture"/>
+            <a:graphic>
+              <a:graphicData uri="http://schemas.openxmlformats.org/drawingml/2006/picture">
+                <pic:pic>
+                  <pic:nvPicPr>
+                    <pic:cNvPr descr="http://www.pmean.com/new-images/22/analysis-of-means-02.png" id="37" name="Picture"/>
+                    <pic:cNvPicPr>
+                      <a:picLocks noChangeArrowheads="1" noChangeAspect="1"/>
+                    </pic:cNvPicPr>
+                  </pic:nvPicPr>
+                  <pic:blipFill>
+                    <a:blip r:embed="rId35"/>
+                    <a:stretch>
+                      <a:fillRect/>
+                    </a:stretch>
+                  </pic:blipFill>
+                  <pic:spPr bwMode="auto">
+                    <a:xfrm>
+                      <a:off x="0" y="0"/>
+                      <a:ext cx="5334000" cy="4000500"/>
+                    </a:xfrm>
+                    <a:prstGeom prst="rect">
+                      <a:avLst/>
+                    </a:prstGeom>
+                    <a:noFill/>
+                    <a:ln w="9525">
+                      <a:noFill/>
+                      <a:headEnd/>
+                      <a:tailEnd/>
+                    </a:ln>
+                  </pic:spPr>
+                </pic:pic>
+              </a:graphicData>
+            </a:graphic>
+          </wp:inline>
+        </w:drawing>
+      </w:r>
+    </w:p>
+    <w:p>
+      <w:pPr>
+        <w:pStyle w:val="BodyText"/>
+      </w:pPr>
+      <w:r>
+        <w:t xml:space="preserve">Notice that all five means lie inside the limits. None of the five strains shows a statisticially significant difference from the overall mean.</w:t>
+      </w:r>
+    </w:p>
+    <w:bookmarkEnd w:id="38"/>
+    <w:bookmarkStart w:id="39" w:name="caveats"/>
+    <w:p>
+      <w:pPr>
+        <w:pStyle w:val="Heading3"/>
+      </w:pPr>
+      <w:r>
+        <w:t xml:space="preserve">Caveats</w:t>
+      </w:r>
+    </w:p>
+    <w:p>
+      <w:pPr>
+        <w:pStyle w:val="FirstParagraph"/>
+      </w:pPr>
+      <w:r>
+        <w:t xml:space="preserve">The formulas get a bit more complex and the graph gets a bit messier if the sample size differs from one group to another.</w:t>
+      </w:r>
+    </w:p>
+    <w:p>
+      <w:pPr>
+        <w:pStyle w:val="BodyText"/>
+      </w:pPr>
+      <w:r>
+        <w:t xml:space="preserve">More importantly, the only comparisons that you can make with the analysis of means approach is a comparison to the overall mean. If two groups are both statistically significantly higher than the overall mean, you cannnot make a comparison between those two groups without losing control over the overall Type I error rate.</w:t>
+      </w:r>
+    </w:p>
+    <w:p>
+      <w:pPr>
+        <w:pStyle w:val="BodyText"/>
+      </w:pPr>
+      <w:r>
+        <w:t xml:space="preserve">The Analysis of Means, just like the Dunnett’s test described in an earlier blog post, provides a simple approach to testing a different type of hypothesis. Because it reduces the number of comparisons from all possible pairwise differences to a comparison of each group to the overall mean, you gain some precision and can summarize your results in a simple easily understood graph.</w:t>
+      </w:r>
+    </w:p>
+    <w:bookmarkEnd w:id="39"/>
     <w:sectPr/>
   </w:body>
 </w:document>

</xml_diff>

<commit_message>
Updating some of the 2017 files, part 2.
</commit_message>
<xml_diff>
--- a/text/22/analysis-of-means.docx
+++ b/text/22/analysis-of-means.docx
@@ -82,20 +82,29 @@
         <w:t xml:space="preserve">In an earlier blog post, I mentioned Dunnett’s test, a comparison of multiple treatments to a control group as an alternative to the pairwise approach to testing that is commonly used in analysis of variance. Here’s a second interesting alternative.</w:t>
       </w:r>
     </w:p>
-    <w:p>
-      <w:pPr>
-        <w:pStyle w:val="BodyText"/>
-      </w:pPr>
-      <w:r>
-        <w:t xml:space="preserve">You are in a setting where you are expecting to see a degree of uniformity among several groups. For example, you have a group of clinics who all treat the same type of patients. The patients themselves may differ markedly from one to another, but they are assigned in a more or less random way to each clinic. So, although one patient may differ markedly from another, the average result should be the same for across all the clinics.</w:t>
-      </w:r>
-    </w:p>
-    <w:p>
-      <w:pPr>
-        <w:pStyle w:val="BodyText"/>
-      </w:pPr>
-      <w:r>
-        <w:t xml:space="preserve">The time spent with each patient, the total cost of the medications prescribed, the length of the notes written in the medical record–these can differ from patient to patient. But because of how the patients are assigned to a particular clinic, these should balance out on average. If there is one clinic that has different average results, it has to be because that the physicians at that clinic have a different approach to treatment. If you can identify a clinic (it could be more than one clinic, of course) that differs from the norm, then investigate. Perhaps that clinic is doing something</w:t>
+    <w:bookmarkStart w:id="20" w:name="comparison-to-an-overall-mean"/>
+    <w:p>
+      <w:pPr>
+        <w:pStyle w:val="Heading3"/>
+      </w:pPr>
+      <w:r>
+        <w:t xml:space="preserve">Comparison to an overall mean</w:t>
+      </w:r>
+    </w:p>
+    <w:p>
+      <w:pPr>
+        <w:pStyle w:val="FirstParagraph"/>
+      </w:pPr>
+      <w:r>
+        <w:t xml:space="preserve">You are in a setting where you are expecting to see a degree of uniformity among several groups. For example, you have a group of clinics who all treat the same type of patients. The time spent with each patient, the total cost of the medications prescribed, the length of the notes written in the medical record–these can differ from patient to patient. But because of how the patients are assigned to a particular clinic (more or less randomly), these should balance out on average.</w:t>
+      </w:r>
+    </w:p>
+    <w:p>
+      <w:pPr>
+        <w:pStyle w:val="BodyText"/>
+      </w:pPr>
+      <w:r>
+        <w:t xml:space="preserve">If there is one clinic that has different average results, it has to be because that the physicians at that clinic have a different approach to treatment. If you can identify a clinic (it could be more than one clinic, of course) that differs from the norm, then investigate. Perhaps that clinic is doing something</w:t>
       </w:r>
       <w:r>
         <w:t xml:space="preserve"> </w:t>
@@ -116,7 +125,8 @@
         <w:t xml:space="preserve">that causes the discrepancy, or maybe that clinic is the only one doing things right. In any case understanding why you see unexpected deviations in a process that should be uniform across clinics provides you with an opportunity to learn something.</w:t>
       </w:r>
     </w:p>
-    <w:bookmarkStart w:id="23" w:name="the-traditional-hypothesis"/>
+    <w:bookmarkEnd w:id="20"/>
+    <w:bookmarkStart w:id="24" w:name="the-traditional-hypothesis"/>
     <w:p>
       <w:pPr>
         <w:pStyle w:val="Heading3"/>
@@ -142,18 +152,18 @@
           <wp:inline>
             <wp:extent cx="4620126" cy="298383"/>
             <wp:effectExtent b="0" l="0" r="0" t="0"/>
-            <wp:docPr descr="" title="" id="21" name="Picture"/>
+            <wp:docPr descr="" title="" id="22" name="Picture"/>
             <a:graphic>
               <a:graphicData uri="http://schemas.openxmlformats.org/drawingml/2006/picture">
                 <pic:pic>
                   <pic:nvPicPr>
-                    <pic:cNvPr descr="analysis-of-means_files/figure-docx/unnamed-chunk-1-1.png" id="22" name="Picture"/>
+                    <pic:cNvPr descr="analysis-of-means_files/figure-docx/unnamed-chunk-1-1.png" id="23" name="Picture"/>
                     <pic:cNvPicPr>
                       <a:picLocks noChangeArrowheads="1" noChangeAspect="1"/>
                     </pic:cNvPicPr>
                   </pic:nvPicPr>
                   <pic:blipFill>
-                    <a:blip r:embed="rId20"/>
+                    <a:blip r:embed="rId21"/>
                     <a:stretch>
                       <a:fillRect/>
                     </a:stretch>
@@ -188,8 +198,8 @@
         <w:t xml:space="preserve">This is a very common approach in a comparison of k independent groups. Test for any deviation from the null hypothesis using an F test. If this is statistically significant, then use a Tukey follow-up test to see which pairs of means differ from one another.</w:t>
       </w:r>
     </w:p>
-    <w:bookmarkEnd w:id="23"/>
-    <w:bookmarkStart w:id="27" w:name="X2cc09c1d01ac646a6a0e84c9fb10847bfd45c18"/>
+    <w:bookmarkEnd w:id="24"/>
+    <w:bookmarkStart w:id="28" w:name="X2cc09c1d01ac646a6a0e84c9fb10847bfd45c18"/>
     <w:p>
       <w:pPr>
         <w:pStyle w:val="Heading3"/>
@@ -205,26 +215,28 @@
       <w:r>
         <w:t xml:space="preserve">Suppose you are in a setting like the one described above, where there is an expectation of similarity between each group mean and the overall mean. Then you would write your hypothesis as</w:t>
       </w:r>
-      <w:r>
-        <w:t xml:space="preserve"> </w:t>
-      </w:r>
+    </w:p>
+    <w:p>
+      <w:pPr>
+        <w:pStyle w:val="BodyText"/>
+      </w:pPr>
       <w:r>
         <w:drawing>
           <wp:inline>
             <wp:extent cx="4620126" cy="298383"/>
             <wp:effectExtent b="0" l="0" r="0" t="0"/>
-            <wp:docPr descr="" title="" id="25" name="Picture"/>
+            <wp:docPr descr="" title="" id="26" name="Picture"/>
             <a:graphic>
               <a:graphicData uri="http://schemas.openxmlformats.org/drawingml/2006/picture">
                 <pic:pic>
                   <pic:nvPicPr>
-                    <pic:cNvPr descr="analysis-of-means_files/figure-docx/unnamed-chunk-2-1.png" id="26" name="Picture"/>
+                    <pic:cNvPr descr="analysis-of-means_files/figure-docx/unnamed-chunk-2-1.png" id="27" name="Picture"/>
                     <pic:cNvPicPr>
                       <a:picLocks noChangeArrowheads="1" noChangeAspect="1"/>
                     </pic:cNvPicPr>
                   </pic:nvPicPr>
                   <pic:blipFill>
-                    <a:blip r:embed="rId24"/>
+                    <a:blip r:embed="rId25"/>
                     <a:stretch>
                       <a:fillRect/>
                     </a:stretch>
@@ -282,7 +294,7 @@
         <w:pStyle w:val="BodyText"/>
       </w:pPr>
       <w:r>
-        <w:t xml:space="preserve">The analysis of means approach that compares each group mean to the overall mean is easy to implement and it lends itself to a simple graphical display.</w:t>
+        <w:t xml:space="preserve">The analysis of means approach compares each group mean to the overall mean. It is easy to implement and it lends itself to a simple graphical display. You need a table of critical values, which depend on alpha (the overall Type I error rate), g (the number of groups), and n (the number of observations within each group). Some tables use the degrees of freedom for error in place of n.</w:t>
       </w:r>
     </w:p>
     <w:p>
@@ -298,11 +310,11 @@
         <w:pStyle w:val="BodyText"/>
       </w:pPr>
       <w:r>
-        <w:t xml:space="preserve">It’s important to editorialize a bit here. Deviating from the norm could be a good thing or a bad thing or it could be an indifferent thing. Your goal is not to use statistics to hunt out different groups to reward or punish them. You are using statistics to help in understanding why deviations from the norm occur.</w:t>
-      </w:r>
-    </w:p>
-    <w:bookmarkEnd w:id="27"/>
-    <w:bookmarkStart w:id="38" w:name="a-simple-example"/>
+        <w:t xml:space="preserve">It’s important to editorialize a bit here. Deviating from the norm could be a good thing or a bad thing or it could be an indifferent thing. Your goal is not to use statistics to hunt out different groups to reward or punish them. You are using statistics to help in understanding if deviations from the norm occur and then study those deviating groups to understand why they deviate.</w:t>
+      </w:r>
+    </w:p>
+    <w:bookmarkEnd w:id="28"/>
+    <w:bookmarkStart w:id="39" w:name="a-simple-example"/>
     <w:p>
       <w:pPr>
         <w:pStyle w:val="Heading3"/>
@@ -316,7 +328,7 @@
         <w:pStyle w:val="FirstParagraph"/>
       </w:pPr>
       <w:r>
-        <w:t xml:space="preserve">Five genetically modified strains of eggplant were tested for presence of a natural insecticide, CryA1c, in the leaves of the plant. Four plants were assessed for each strain. Here are the descriptive statistics. The research question is whether all strains have a comparable amount of CryA1c in their leaves.</w:t>
+        <w:t xml:space="preserve">Five genetically modified strains of eggplant were tested for presence of a natural insecticide, CryA1c, in the leaves of the plant. Four plants were assessed for each strain. Here are the descriptive statistics. The research question is whether any strain differs from the overall mean level of CryA1c.</w:t>
       </w:r>
     </w:p>
     <w:p>
@@ -328,18 +340,18 @@
           <wp:inline>
             <wp:extent cx="4810125" cy="5715000"/>
             <wp:effectExtent b="0" l="0" r="0" t="0"/>
-            <wp:docPr descr="" title="" id="29" name="Picture"/>
+            <wp:docPr descr="" title="" id="30" name="Picture"/>
             <a:graphic>
               <a:graphicData uri="http://schemas.openxmlformats.org/drawingml/2006/picture">
                 <pic:pic>
                   <pic:nvPicPr>
-                    <pic:cNvPr descr="http://www.pmean.com/new-images/22/analysis-of-means-00.png" id="30" name="Picture"/>
+                    <pic:cNvPr descr="http://www.pmean.com/new-images/22/analysis-of-means-00.png" id="31" name="Picture"/>
                     <pic:cNvPicPr>
                       <a:picLocks noChangeArrowheads="1" noChangeAspect="1"/>
                     </pic:cNvPicPr>
                   </pic:nvPicPr>
                   <pic:blipFill>
-                    <a:blip r:embed="rId28"/>
+                    <a:blip r:embed="rId29"/>
                     <a:stretch>
                       <a:fillRect/>
                     </a:stretch>
@@ -386,7 +398,7 @@
       <w:pPr>
         <w:pStyle w:val="BodyText"/>
       </w:pPr>
-      <w:hyperlink r:id="rId31">
+      <w:hyperlink r:id="rId32">
         <w:r>
           <w:rPr>
             <w:rStyle w:val="Hyperlink"/>
@@ -412,18 +424,18 @@
           <wp:inline>
             <wp:extent cx="2876550" cy="1647825"/>
             <wp:effectExtent b="0" l="0" r="0" t="0"/>
-            <wp:docPr descr="" title="" id="33" name="Picture"/>
+            <wp:docPr descr="" title="" id="34" name="Picture"/>
             <a:graphic>
               <a:graphicData uri="http://schemas.openxmlformats.org/drawingml/2006/picture">
                 <pic:pic>
                   <pic:nvPicPr>
-                    <pic:cNvPr descr="http://www.pmean.com/new-images/22/analysis-of-means-01.png" id="34" name="Picture"/>
+                    <pic:cNvPr descr="http://www.pmean.com/new-images/22/analysis-of-means-01.png" id="35" name="Picture"/>
                     <pic:cNvPicPr>
                       <a:picLocks noChangeArrowheads="1" noChangeAspect="1"/>
                     </pic:cNvPicPr>
                   </pic:nvPicPr>
                   <pic:blipFill>
-                    <a:blip r:embed="rId32"/>
+                    <a:blip r:embed="rId33"/>
                     <a:stretch>
                       <a:fillRect/>
                     </a:stretch>
@@ -467,18 +479,18 @@
           <wp:inline>
             <wp:extent cx="5334000" cy="4000500"/>
             <wp:effectExtent b="0" l="0" r="0" t="0"/>
-            <wp:docPr descr="" title="" id="36" name="Picture"/>
+            <wp:docPr descr="" title="" id="37" name="Picture"/>
             <a:graphic>
               <a:graphicData uri="http://schemas.openxmlformats.org/drawingml/2006/picture">
                 <pic:pic>
                   <pic:nvPicPr>
-                    <pic:cNvPr descr="http://www.pmean.com/new-images/22/analysis-of-means-02.png" id="37" name="Picture"/>
+                    <pic:cNvPr descr="http://www.pmean.com/new-images/22/analysis-of-means-02.png" id="38" name="Picture"/>
                     <pic:cNvPicPr>
                       <a:picLocks noChangeArrowheads="1" noChangeAspect="1"/>
                     </pic:cNvPicPr>
                   </pic:nvPicPr>
                   <pic:blipFill>
-                    <a:blip r:embed="rId35"/>
+                    <a:blip r:embed="rId36"/>
                     <a:stretch>
                       <a:fillRect/>
                     </a:stretch>
@@ -513,8 +525,16 @@
         <w:t xml:space="preserve">Notice that all five means lie inside the limits. None of the five strains shows a statisticially significant difference from the overall mean.</w:t>
       </w:r>
     </w:p>
-    <w:bookmarkEnd w:id="38"/>
-    <w:bookmarkStart w:id="39" w:name="caveats"/>
+    <w:p>
+      <w:pPr>
+        <w:pStyle w:val="BodyText"/>
+      </w:pPr>
+      <w:r>
+        <w:t xml:space="preserve">You may prefer a one-sided test in this setting, such as testing whether any strain is deficient in the CryA1c levels. You can make a very easy modification to get one-sided tests.</w:t>
+      </w:r>
+    </w:p>
+    <w:bookmarkEnd w:id="39"/>
+    <w:bookmarkStart w:id="40" w:name="caveats"/>
     <w:p>
       <w:pPr>
         <w:pStyle w:val="Heading3"/>
@@ -544,10 +564,18 @@
         <w:pStyle w:val="BodyText"/>
       </w:pPr>
       <w:r>
+        <w:t xml:space="preserve">You also need to specify the Analysis of Means hypothesis prior to looking at your data. Peeking at the data and then choosing your hypothesis is cheating.</w:t>
+      </w:r>
+    </w:p>
+    <w:p>
+      <w:pPr>
+        <w:pStyle w:val="BodyText"/>
+      </w:pPr>
+      <w:r>
         <w:t xml:space="preserve">The Analysis of Means, just like the Dunnett’s test described in an earlier blog post, provides a simple approach to testing a different type of hypothesis. Because it reduces the number of comparisons from all possible pairwise differences to a comparison of each group to the overall mean, you gain some precision and can summarize your results in a simple easily understood graph.</w:t>
       </w:r>
     </w:p>
-    <w:bookmarkEnd w:id="39"/>
+    <w:bookmarkEnd w:id="40"/>
     <w:sectPr/>
   </w:body>
 </w:document>

</xml_diff>